<commit_message>
Upgrading documentation + Upgrading Patient page, edit patient, delete patient and Patient additional info page
</commit_message>
<xml_diff>
--- a/Документация/ДокументацияДипломнаРаботаАлександърБоев.docx
+++ b/Документация/ДокументацияДипломнаРаботаАлександърБоев.docx
@@ -204,23 +204,7 @@
           <w:rFonts w:eastAsia="SimSun" w:cs="Times New Roman"/>
           <w:szCs w:val="28"/>
         </w:rPr>
-        <w:t>ЧПГДН "</w:t>
-      </w:r>
-      <w:proofErr w:type="spellStart"/>
-      <w:r>
-        <w:rPr>
-          <w:rFonts w:eastAsia="SimSun" w:cs="Times New Roman"/>
-          <w:szCs w:val="28"/>
-        </w:rPr>
-        <w:t>СофтУни</w:t>
-      </w:r>
-      <w:proofErr w:type="spellEnd"/>
-      <w:r>
-        <w:rPr>
-          <w:rFonts w:eastAsia="SimSun" w:cs="Times New Roman"/>
-          <w:szCs w:val="28"/>
-        </w:rPr>
-        <w:t xml:space="preserve"> Светлина"</w:t>
+        <w:t>ЧПГДН "СофтУни Светлина"</w:t>
       </w:r>
     </w:p>
     <w:p>
@@ -1075,9 +1059,372 @@
         <w:rPr>
           <w:i/>
           <w:color w:val="808080" w:themeColor="background1" w:themeShade="80"/>
-        </w:rPr>
-      </w:pPr>
-    </w:p>
+          <w:lang w:val="en-US"/>
+        </w:rPr>
+      </w:pPr>
+    </w:p>
+    <w:p>
+      <w:pPr>
+        <w:rPr>
+          <w:i/>
+          <w:color w:val="808080" w:themeColor="background1" w:themeShade="80"/>
+          <w:lang w:val="en-US"/>
+        </w:rPr>
+      </w:pPr>
+    </w:p>
+    <w:p>
+      <w:pPr>
+        <w:rPr>
+          <w:i/>
+          <w:color w:val="808080" w:themeColor="background1" w:themeShade="80"/>
+          <w:lang w:val="en-US"/>
+        </w:rPr>
+      </w:pPr>
+    </w:p>
+    <w:p>
+      <w:pPr>
+        <w:keepNext/>
+        <w:keepLines/>
+        <w:spacing w:before="200"/>
+        <w:jc w:val="left"/>
+        <w:outlineLvl w:val="0"/>
+        <w:rPr>
+          <w:i/>
+          <w:color w:val="808080" w:themeColor="background1" w:themeShade="80"/>
+        </w:rPr>
+      </w:pPr>
+    </w:p>
+    <w:p>
+      <w:pPr>
+        <w:keepNext/>
+        <w:keepLines/>
+        <w:spacing w:before="200"/>
+        <w:jc w:val="left"/>
+        <w:outlineLvl w:val="0"/>
+        <w:rPr>
+          <w:rFonts w:eastAsia="Times New Roman" w:cs="Times New Roman"/>
+          <w:b/>
+          <w:color w:val="224D54"/>
+          <w:sz w:val="36"/>
+          <w:szCs w:val="36"/>
+          <w:lang w:eastAsia="bg-BG"/>
+        </w:rPr>
+      </w:pPr>
+      <w:r>
+        <w:rPr>
+          <w:rFonts w:eastAsia="Times New Roman" w:cs="Times New Roman"/>
+          <w:b/>
+          <w:color w:val="224D54"/>
+          <w:sz w:val="36"/>
+          <w:szCs w:val="36"/>
+          <w:lang w:eastAsia="bg-BG"/>
+        </w:rPr>
+        <w:t>Увод</w:t>
+      </w:r>
+    </w:p>
+    <w:p/>
+    <w:p>
+      <w:pPr>
+        <w:spacing w:before="120"/>
+      </w:pPr>
+      <w:r>
+        <w:t>"HealthEdge" представлява иновативно уеб приложение, разработено с цел оптимизиране на управлението на болнични услуги и повишаване на достъпността на медицинска помощ за пациентите. Разработено като многофункционална платформа, "HealthEdge" се стреми да преобрази начина, по който лечебните заведения взаимодействат с техните пациенти, като предлага едно централизирано решение, което обединява всички основни процеси в едно. Чрез използването на съвременни технологии и интуитивен интерфейс, приложението позволява на пациентите лесно да се ориентират в предлаганите здравни услуги, да записват часове при специалисти според собствените си нужди и предпочитания, и да управляват своя здравен профил с актуална информация за тяхното здравословно състояние.</w:t>
+      </w:r>
+    </w:p>
+    <w:p>
+      <w:pPr>
+        <w:spacing w:before="120"/>
+      </w:pPr>
+    </w:p>
+    <w:p>
+      <w:pPr>
+        <w:spacing w:before="120"/>
+      </w:pPr>
+      <w:r>
+        <w:t>От друга страна, "HealthEdge" предлага на лекарите и медицинския персонал удобен инструмент за управление на тяхната дейност, включително преглед на заетост, планиране на задълженията и проследяване на пациентската история. Това дава възможност за по-ефективно разпределение на ресурсите и подобряване на качеството на медицинското обслужване.</w:t>
+      </w:r>
+    </w:p>
+    <w:p>
+      <w:pPr>
+        <w:spacing w:before="120"/>
+      </w:pPr>
+    </w:p>
+    <w:p>
+      <w:pPr>
+        <w:spacing w:before="120"/>
+        <w:rPr>
+          <w:lang w:val="en-US"/>
+        </w:rPr>
+      </w:pPr>
+      <w:r>
+        <w:t xml:space="preserve">"HealthEdge", </w:t>
+      </w:r>
+      <w:r>
+        <w:t>се цели</w:t>
+      </w:r>
+      <w:r>
+        <w:t xml:space="preserve"> да </w:t>
+      </w:r>
+      <w:r>
+        <w:t>бъде създадена</w:t>
+      </w:r>
+      <w:r>
+        <w:t xml:space="preserve"> среда, където взаимодействието между пациенти и медицински специалисти е улеснено, </w:t>
+      </w:r>
+      <w:r>
+        <w:t>прозрачно</w:t>
+      </w:r>
+      <w:r>
+        <w:t xml:space="preserve"> и достъпно, независимо от времето и местоположението. </w:t>
+      </w:r>
+      <w:r>
+        <w:t>А</w:t>
+      </w:r>
+      <w:r>
+        <w:t>нгажимент</w:t>
+      </w:r>
+      <w:r>
+        <w:t>ът</w:t>
+      </w:r>
+      <w:r>
+        <w:t xml:space="preserve"> към иновациите и подобряването на здравеопазването води към разработването на решение, което не само отговаря на съвременните предизвикателства в бранша, но и предоставя стабилна основа за бъдещо развитие и интеграция на нови функционалности.</w:t>
+      </w:r>
+    </w:p>
+    <w:p>
+      <w:pPr>
+        <w:rPr>
+          <w:lang w:val="en-US"/>
+        </w:rPr>
+      </w:pPr>
+    </w:p>
+    <w:p>
+      <w:pPr>
+        <w:pStyle w:val="NoSpacing"/>
+        <w:rPr>
+          <w:lang w:val="en-US" w:eastAsia="bg-BG"/>
+        </w:rPr>
+      </w:pPr>
+    </w:p>
+    <w:p>
+      <w:pPr>
+        <w:rPr>
+          <w:lang w:val="en-US" w:eastAsia="bg-BG"/>
+        </w:rPr>
+      </w:pPr>
+    </w:p>
+    <w:p>
+      <w:pPr>
+        <w:jc w:val="left"/>
+        <w:rPr>
+          <w:lang w:val="en-US" w:eastAsia="bg-BG"/>
+        </w:rPr>
+      </w:pPr>
+    </w:p>
+    <w:p>
+      <w:pPr>
+        <w:keepNext/>
+        <w:keepLines/>
+        <w:spacing w:before="200"/>
+        <w:jc w:val="left"/>
+        <w:outlineLvl w:val="0"/>
+        <w:rPr>
+          <w:rFonts w:eastAsia="Times New Roman" w:cs="Times New Roman"/>
+          <w:b/>
+          <w:color w:val="224D54"/>
+          <w:sz w:val="32"/>
+          <w:szCs w:val="32"/>
+          <w:lang w:val="en-US" w:eastAsia="bg-BG"/>
+        </w:rPr>
+      </w:pPr>
+      <w:r>
+        <w:rPr>
+          <w:rFonts w:eastAsia="Times New Roman" w:cs="Times New Roman"/>
+          <w:b/>
+          <w:color w:val="224D54"/>
+          <w:sz w:val="32"/>
+          <w:szCs w:val="32"/>
+          <w:lang w:eastAsia="bg-BG"/>
+        </w:rPr>
+        <w:t>Цели на дипломния проект</w:t>
+      </w:r>
+    </w:p>
+    <w:p>
+      <w:pPr>
+        <w:rPr>
+          <w:lang w:val="en-US"/>
+        </w:rPr>
+      </w:pPr>
+    </w:p>
+    <w:p>
+      <w:r>
+        <w:t>Целите на дипломния проект „</w:t>
+      </w:r>
+      <w:r>
+        <w:rPr>
+          <w:lang w:val="en-US"/>
+        </w:rPr>
+        <w:t>HealthEdge”</w:t>
+      </w:r>
+      <w:r>
+        <w:t xml:space="preserve"> са да бъде разработена уеб базирана платформа за управление на лечебни заведения, която да предоставя на потребителите</w:t>
+      </w:r>
+      <w:r>
+        <w:t xml:space="preserve"> бърз</w:t>
+      </w:r>
+      <w:r>
+        <w:t xml:space="preserve"> и ефективен начин за намиране на лекар, базирано на оплакванията на пациента.</w:t>
+      </w:r>
+    </w:p>
+    <w:p/>
+    <w:p>
+      <w:r>
+        <w:t>Специфичните цели на проекта включват следното:</w:t>
+      </w:r>
+    </w:p>
+    <w:p/>
+    <w:p>
+      <w:pPr>
+        <w:pStyle w:val="ListParagraph"/>
+        <w:numPr>
+          <w:ilvl w:val="0"/>
+          <w:numId w:val="3"/>
+        </w:numPr>
+      </w:pPr>
+      <w:r>
+        <w:t xml:space="preserve">Разработване на потребителски интерфейс, който да е удобен, лесен за използване и да предоставя ясна информация за всеки лекар, който </w:t>
+      </w:r>
+      <w:r>
+        <w:t>е наличен в даденото лечебно заведение.</w:t>
+      </w:r>
+    </w:p>
+    <w:p>
+      <w:pPr>
+        <w:pStyle w:val="ListParagraph"/>
+      </w:pPr>
+    </w:p>
+    <w:p>
+      <w:pPr>
+        <w:pStyle w:val="ListParagraph"/>
+        <w:numPr>
+          <w:ilvl w:val="0"/>
+          <w:numId w:val="3"/>
+        </w:numPr>
+      </w:pPr>
+      <w:r>
+        <w:t>Интегриране на търсачка, която чрез филтриране на зададени характеристики от потребителя, като например пол, възраст, хронични заболявания, придружаващи заболявания, оплаквания и т.н., да предоставя на потребителите най-добрите специалисти, на бази филтрите и наличните лекари.</w:t>
+      </w:r>
+    </w:p>
+    <w:p>
+      <w:pPr>
+        <w:pStyle w:val="ListParagraph"/>
+      </w:pPr>
+    </w:p>
+    <w:p>
+      <w:pPr>
+        <w:pStyle w:val="ListParagraph"/>
+        <w:numPr>
+          <w:ilvl w:val="0"/>
+          <w:numId w:val="3"/>
+        </w:numPr>
+      </w:pPr>
+      <w:r>
+        <w:t>Интегриране на система за онлайн плащания, която да позволява на пациентите да заплащат</w:t>
+      </w:r>
+      <w:r>
+        <w:t xml:space="preserve"> своите прегледи, както и назначените медикаменти директно през уебсайта, без посредник.</w:t>
+      </w:r>
+    </w:p>
+    <w:p>
+      <w:pPr>
+        <w:pStyle w:val="ListParagraph"/>
+        <w:rPr>
+          <w:b/>
+          <w:i/>
+        </w:rPr>
+      </w:pPr>
+      <w:r>
+        <w:rPr>
+          <w:b/>
+          <w:i/>
+        </w:rPr>
+        <w:t>(Планирано)</w:t>
+      </w:r>
+    </w:p>
+    <w:p>
+      <w:pPr>
+        <w:pStyle w:val="ListParagraph"/>
+        <w:rPr>
+          <w:b/>
+          <w:i/>
+        </w:rPr>
+      </w:pPr>
+    </w:p>
+    <w:p>
+      <w:pPr>
+        <w:pStyle w:val="ListParagraph"/>
+        <w:numPr>
+          <w:ilvl w:val="0"/>
+          <w:numId w:val="3"/>
+        </w:numPr>
+      </w:pPr>
+      <w:r>
+        <w:t>Разработване на система за управление на продажбите, която да позволява на администраторите на сайта да упражняват мониторинг и администрация на запазените часове, с цел избягването на спам и недостоверни прегледи, както и  да проследяват статуса на прегледите и плащанията</w:t>
+      </w:r>
+    </w:p>
+    <w:p>
+      <w:pPr>
+        <w:pStyle w:val="ListParagraph"/>
+        <w:spacing w:before="120"/>
+        <w:ind w:right="2268"/>
+        <w:rPr>
+          <w:b/>
+          <w:i/>
+        </w:rPr>
+      </w:pPr>
+      <w:r>
+        <w:rPr>
+          <w:b/>
+          <w:i/>
+        </w:rPr>
+        <w:t>(Планирано)</w:t>
+      </w:r>
+    </w:p>
+    <w:p>
+      <w:pPr>
+        <w:pStyle w:val="ListParagraph"/>
+        <w:spacing w:before="120"/>
+        <w:ind w:right="2268"/>
+        <w:rPr>
+          <w:b/>
+          <w:i/>
+        </w:rPr>
+      </w:pPr>
+    </w:p>
+    <w:p>
+      <w:pPr>
+        <w:pStyle w:val="ListParagraph"/>
+        <w:numPr>
+          <w:ilvl w:val="0"/>
+          <w:numId w:val="3"/>
+        </w:numPr>
+        <w:spacing w:before="120"/>
+        <w:ind w:right="2268"/>
+      </w:pPr>
+      <w:r>
+        <w:lastRenderedPageBreak/>
+        <w:t>Интегриране на динамична система (чат) за по-бързата комуникация между пациент и лекар. //</w:t>
+      </w:r>
+      <w:r>
+        <w:rPr>
+          <w:lang w:val="en-US"/>
+        </w:rPr>
+        <w:t xml:space="preserve">todo: </w:t>
+      </w:r>
+      <w:r>
+        <w:t>довършване на тази точка и продължаване надолу</w:t>
+      </w:r>
+    </w:p>
+    <w:p/>
     <w:sectPr>
       <w:headerReference w:type="even" r:id="rId8"/>
       <w:headerReference w:type="default" r:id="rId9"/>
@@ -1695,6 +2042,231 @@
 <file path=word/numbering.xml><?xml version="1.0" encoding="utf-8"?>
 <w:numbering xmlns:wpc="http://schemas.microsoft.com/office/word/2010/wordprocessingCanvas" xmlns:cx="http://schemas.microsoft.com/office/drawing/2014/chartex" xmlns:cx1="http://schemas.microsoft.com/office/drawing/2015/9/8/chartex" xmlns:cx2="http://schemas.microsoft.com/office/drawing/2015/10/21/chartex" xmlns:cx3="http://schemas.microsoft.com/office/drawing/2016/5/9/chartex" xmlns:cx4="http://schemas.microsoft.com/office/drawing/2016/5/10/chartex" xmlns:cx5="http://schemas.microsoft.com/office/drawing/2016/5/11/chartex" xmlns:cx6="http://schemas.microsoft.com/office/drawing/2016/5/12/chartex" xmlns:cx7="http://schemas.microsoft.com/office/drawing/2016/5/13/chartex" xmlns:cx8="http://schemas.microsoft.com/office/drawing/2016/5/14/chartex" xmlns:mc="http://schemas.openxmlformats.org/markup-compatibility/2006" xmlns:aink="http://schemas.microsoft.com/office/drawing/2016/ink" xmlns:am3d="http://schemas.microsoft.com/office/drawing/2017/model3d" xmlns:o="urn:schemas-microsoft-com:office:office" xmlns:oel="http://schemas.microsoft.com/office/2019/extlst" xmlns:r="http://schemas.openxmlformats.org/officeDocument/2006/relationships" xmlns:m="http://schemas.openxmlformats.org/officeDocument/2006/math" xmlns:v="urn:schemas-microsoft-com:vml" xmlns:wp14="http://schemas.microsoft.com/office/word/2010/wordprocessingDrawing" xmlns:wp="http://schemas.openxmlformats.org/drawingml/2006/wordprocessingDrawing" xmlns:w10="urn:schemas-microsoft-com:office:word" xmlns:w="http://schemas.openxmlformats.org/wordprocessingml/2006/main" xmlns:w14="http://schemas.microsoft.com/office/word/2010/wordml" xmlns:w15="http://schemas.microsoft.com/office/word/2012/wordml" xmlns:w16cex="http://schemas.microsoft.com/office/word/2018/wordml/cex" xmlns:w16cid="http://schemas.microsoft.com/office/word/2016/wordml/cid" xmlns:w16="http://schemas.microsoft.com/office/word/2018/wordml" xmlns:w16du="http://schemas.microsoft.com/office/word/2023/wordml/word16du" xmlns:w16sdtdh="http://schemas.microsoft.com/office/word/2020/wordml/sdtdatahash" xmlns:w16se="http://schemas.microsoft.com/office/word/2015/wordml/symex" xmlns:wpg="http://schemas.microsoft.com/office/word/2010/wordprocessingGroup" xmlns:wpi="http://schemas.microsoft.com/office/word/2010/wordprocessingInk" xmlns:wne="http://schemas.microsoft.com/office/word/2006/wordml" xmlns:wps="http://schemas.microsoft.com/office/word/2010/wordprocessingShape" mc:Ignorable="w14 w15 w16se w16cid w16 w16cex w16sdtdh w16du wp14">
   <w:abstractNum w:abstractNumId="0" w15:restartNumberingAfterBreak="0">
+    <w:nsid w:val="293E6A9A"/>
+    <w:multiLevelType w:val="hybridMultilevel"/>
+    <w:tmpl w:val="A80418EA"/>
+    <w:lvl w:ilvl="0" w:tplc="04020001">
+      <w:start w:val="1"/>
+      <w:numFmt w:val="bullet"/>
+      <w:lvlText w:val=""/>
+      <w:lvlJc w:val="left"/>
+      <w:pPr>
+        <w:ind w:left="1287" w:hanging="360"/>
+      </w:pPr>
+      <w:rPr>
+        <w:rFonts w:ascii="Symbol" w:hAnsi="Symbol" w:hint="default"/>
+      </w:rPr>
+    </w:lvl>
+    <w:lvl w:ilvl="1" w:tplc="04020003" w:tentative="1">
+      <w:start w:val="1"/>
+      <w:numFmt w:val="bullet"/>
+      <w:lvlText w:val="o"/>
+      <w:lvlJc w:val="left"/>
+      <w:pPr>
+        <w:ind w:left="2007" w:hanging="360"/>
+      </w:pPr>
+      <w:rPr>
+        <w:rFonts w:ascii="Courier New" w:hAnsi="Courier New" w:cs="Courier New" w:hint="default"/>
+      </w:rPr>
+    </w:lvl>
+    <w:lvl w:ilvl="2" w:tplc="04020005" w:tentative="1">
+      <w:start w:val="1"/>
+      <w:numFmt w:val="bullet"/>
+      <w:lvlText w:val=""/>
+      <w:lvlJc w:val="left"/>
+      <w:pPr>
+        <w:ind w:left="2727" w:hanging="360"/>
+      </w:pPr>
+      <w:rPr>
+        <w:rFonts w:ascii="Wingdings" w:hAnsi="Wingdings" w:hint="default"/>
+      </w:rPr>
+    </w:lvl>
+    <w:lvl w:ilvl="3" w:tplc="04020001" w:tentative="1">
+      <w:start w:val="1"/>
+      <w:numFmt w:val="bullet"/>
+      <w:lvlText w:val=""/>
+      <w:lvlJc w:val="left"/>
+      <w:pPr>
+        <w:ind w:left="3447" w:hanging="360"/>
+      </w:pPr>
+      <w:rPr>
+        <w:rFonts w:ascii="Symbol" w:hAnsi="Symbol" w:hint="default"/>
+      </w:rPr>
+    </w:lvl>
+    <w:lvl w:ilvl="4" w:tplc="04020003" w:tentative="1">
+      <w:start w:val="1"/>
+      <w:numFmt w:val="bullet"/>
+      <w:lvlText w:val="o"/>
+      <w:lvlJc w:val="left"/>
+      <w:pPr>
+        <w:ind w:left="4167" w:hanging="360"/>
+      </w:pPr>
+      <w:rPr>
+        <w:rFonts w:ascii="Courier New" w:hAnsi="Courier New" w:cs="Courier New" w:hint="default"/>
+      </w:rPr>
+    </w:lvl>
+    <w:lvl w:ilvl="5" w:tplc="04020005" w:tentative="1">
+      <w:start w:val="1"/>
+      <w:numFmt w:val="bullet"/>
+      <w:lvlText w:val=""/>
+      <w:lvlJc w:val="left"/>
+      <w:pPr>
+        <w:ind w:left="4887" w:hanging="360"/>
+      </w:pPr>
+      <w:rPr>
+        <w:rFonts w:ascii="Wingdings" w:hAnsi="Wingdings" w:hint="default"/>
+      </w:rPr>
+    </w:lvl>
+    <w:lvl w:ilvl="6" w:tplc="04020001" w:tentative="1">
+      <w:start w:val="1"/>
+      <w:numFmt w:val="bullet"/>
+      <w:lvlText w:val=""/>
+      <w:lvlJc w:val="left"/>
+      <w:pPr>
+        <w:ind w:left="5607" w:hanging="360"/>
+      </w:pPr>
+      <w:rPr>
+        <w:rFonts w:ascii="Symbol" w:hAnsi="Symbol" w:hint="default"/>
+      </w:rPr>
+    </w:lvl>
+    <w:lvl w:ilvl="7" w:tplc="04020003" w:tentative="1">
+      <w:start w:val="1"/>
+      <w:numFmt w:val="bullet"/>
+      <w:lvlText w:val="o"/>
+      <w:lvlJc w:val="left"/>
+      <w:pPr>
+        <w:ind w:left="6327" w:hanging="360"/>
+      </w:pPr>
+      <w:rPr>
+        <w:rFonts w:ascii="Courier New" w:hAnsi="Courier New" w:cs="Courier New" w:hint="default"/>
+      </w:rPr>
+    </w:lvl>
+    <w:lvl w:ilvl="8" w:tplc="04020005" w:tentative="1">
+      <w:start w:val="1"/>
+      <w:numFmt w:val="bullet"/>
+      <w:lvlText w:val=""/>
+      <w:lvlJc w:val="left"/>
+      <w:pPr>
+        <w:ind w:left="7047" w:hanging="360"/>
+      </w:pPr>
+      <w:rPr>
+        <w:rFonts w:ascii="Wingdings" w:hAnsi="Wingdings" w:hint="default"/>
+      </w:rPr>
+    </w:lvl>
+  </w:abstractNum>
+  <w:abstractNum w:abstractNumId="1" w15:restartNumberingAfterBreak="0">
+    <w:nsid w:val="2CE57E8D"/>
+    <w:multiLevelType w:val="hybridMultilevel"/>
+    <w:tmpl w:val="5AEA49CE"/>
+    <w:lvl w:ilvl="0" w:tplc="A2E0152A">
+      <w:numFmt w:val="bullet"/>
+      <w:lvlText w:val="-"/>
+      <w:lvlJc w:val="left"/>
+      <w:pPr>
+        <w:ind w:left="1069" w:hanging="360"/>
+      </w:pPr>
+      <w:rPr>
+        <w:rFonts w:ascii="Times New Roman" w:eastAsiaTheme="minorHAnsi" w:hAnsi="Times New Roman" w:cs="Times New Roman" w:hint="default"/>
+      </w:rPr>
+    </w:lvl>
+    <w:lvl w:ilvl="1" w:tplc="04020003" w:tentative="1">
+      <w:start w:val="1"/>
+      <w:numFmt w:val="bullet"/>
+      <w:lvlText w:val="o"/>
+      <w:lvlJc w:val="left"/>
+      <w:pPr>
+        <w:ind w:left="1789" w:hanging="360"/>
+      </w:pPr>
+      <w:rPr>
+        <w:rFonts w:ascii="Courier New" w:hAnsi="Courier New" w:cs="Courier New" w:hint="default"/>
+      </w:rPr>
+    </w:lvl>
+    <w:lvl w:ilvl="2" w:tplc="04020005" w:tentative="1">
+      <w:start w:val="1"/>
+      <w:numFmt w:val="bullet"/>
+      <w:lvlText w:val=""/>
+      <w:lvlJc w:val="left"/>
+      <w:pPr>
+        <w:ind w:left="2509" w:hanging="360"/>
+      </w:pPr>
+      <w:rPr>
+        <w:rFonts w:ascii="Wingdings" w:hAnsi="Wingdings" w:hint="default"/>
+      </w:rPr>
+    </w:lvl>
+    <w:lvl w:ilvl="3" w:tplc="04020001" w:tentative="1">
+      <w:start w:val="1"/>
+      <w:numFmt w:val="bullet"/>
+      <w:lvlText w:val=""/>
+      <w:lvlJc w:val="left"/>
+      <w:pPr>
+        <w:ind w:left="3229" w:hanging="360"/>
+      </w:pPr>
+      <w:rPr>
+        <w:rFonts w:ascii="Symbol" w:hAnsi="Symbol" w:hint="default"/>
+      </w:rPr>
+    </w:lvl>
+    <w:lvl w:ilvl="4" w:tplc="04020003" w:tentative="1">
+      <w:start w:val="1"/>
+      <w:numFmt w:val="bullet"/>
+      <w:lvlText w:val="o"/>
+      <w:lvlJc w:val="left"/>
+      <w:pPr>
+        <w:ind w:left="3949" w:hanging="360"/>
+      </w:pPr>
+      <w:rPr>
+        <w:rFonts w:ascii="Courier New" w:hAnsi="Courier New" w:cs="Courier New" w:hint="default"/>
+      </w:rPr>
+    </w:lvl>
+    <w:lvl w:ilvl="5" w:tplc="04020005" w:tentative="1">
+      <w:start w:val="1"/>
+      <w:numFmt w:val="bullet"/>
+      <w:lvlText w:val=""/>
+      <w:lvlJc w:val="left"/>
+      <w:pPr>
+        <w:ind w:left="4669" w:hanging="360"/>
+      </w:pPr>
+      <w:rPr>
+        <w:rFonts w:ascii="Wingdings" w:hAnsi="Wingdings" w:hint="default"/>
+      </w:rPr>
+    </w:lvl>
+    <w:lvl w:ilvl="6" w:tplc="04020001" w:tentative="1">
+      <w:start w:val="1"/>
+      <w:numFmt w:val="bullet"/>
+      <w:lvlText w:val=""/>
+      <w:lvlJc w:val="left"/>
+      <w:pPr>
+        <w:ind w:left="5389" w:hanging="360"/>
+      </w:pPr>
+      <w:rPr>
+        <w:rFonts w:ascii="Symbol" w:hAnsi="Symbol" w:hint="default"/>
+      </w:rPr>
+    </w:lvl>
+    <w:lvl w:ilvl="7" w:tplc="04020003" w:tentative="1">
+      <w:start w:val="1"/>
+      <w:numFmt w:val="bullet"/>
+      <w:lvlText w:val="o"/>
+      <w:lvlJc w:val="left"/>
+      <w:pPr>
+        <w:ind w:left="6109" w:hanging="360"/>
+      </w:pPr>
+      <w:rPr>
+        <w:rFonts w:ascii="Courier New" w:hAnsi="Courier New" w:cs="Courier New" w:hint="default"/>
+      </w:rPr>
+    </w:lvl>
+    <w:lvl w:ilvl="8" w:tplc="04020005" w:tentative="1">
+      <w:start w:val="1"/>
+      <w:numFmt w:val="bullet"/>
+      <w:lvlText w:val=""/>
+      <w:lvlJc w:val="left"/>
+      <w:pPr>
+        <w:ind w:left="6829" w:hanging="360"/>
+      </w:pPr>
+      <w:rPr>
+        <w:rFonts w:ascii="Wingdings" w:hAnsi="Wingdings" w:hint="default"/>
+      </w:rPr>
+    </w:lvl>
+  </w:abstractNum>
+  <w:abstractNum w:abstractNumId="2" w15:restartNumberingAfterBreak="0">
     <w:nsid w:val="381C457F"/>
     <w:multiLevelType w:val="hybridMultilevel"/>
     <w:tmpl w:val="9768EA80"/>
@@ -1807,7 +2379,129 @@
       </w:rPr>
     </w:lvl>
   </w:abstractNum>
+  <w:abstractNum w:abstractNumId="3" w15:restartNumberingAfterBreak="0">
+    <w:nsid w:val="443A26A1"/>
+    <w:multiLevelType w:val="hybridMultilevel"/>
+    <w:tmpl w:val="C2885CDC"/>
+    <w:lvl w:ilvl="0" w:tplc="04020001">
+      <w:start w:val="1"/>
+      <w:numFmt w:val="bullet"/>
+      <w:lvlText w:val=""/>
+      <w:lvlJc w:val="left"/>
+      <w:pPr>
+        <w:ind w:left="720" w:hanging="360"/>
+      </w:pPr>
+      <w:rPr>
+        <w:rFonts w:ascii="Symbol" w:hAnsi="Symbol" w:hint="default"/>
+      </w:rPr>
+    </w:lvl>
+    <w:lvl w:ilvl="1" w:tplc="04020003">
+      <w:start w:val="1"/>
+      <w:numFmt w:val="bullet"/>
+      <w:lvlText w:val="o"/>
+      <w:lvlJc w:val="left"/>
+      <w:pPr>
+        <w:ind w:left="1440" w:hanging="360"/>
+      </w:pPr>
+      <w:rPr>
+        <w:rFonts w:ascii="Courier New" w:hAnsi="Courier New" w:cs="Courier New" w:hint="default"/>
+      </w:rPr>
+    </w:lvl>
+    <w:lvl w:ilvl="2" w:tplc="04020005" w:tentative="1">
+      <w:start w:val="1"/>
+      <w:numFmt w:val="bullet"/>
+      <w:lvlText w:val=""/>
+      <w:lvlJc w:val="left"/>
+      <w:pPr>
+        <w:ind w:left="2160" w:hanging="360"/>
+      </w:pPr>
+      <w:rPr>
+        <w:rFonts w:ascii="Wingdings" w:hAnsi="Wingdings" w:hint="default"/>
+      </w:rPr>
+    </w:lvl>
+    <w:lvl w:ilvl="3" w:tplc="04020001" w:tentative="1">
+      <w:start w:val="1"/>
+      <w:numFmt w:val="bullet"/>
+      <w:lvlText w:val=""/>
+      <w:lvlJc w:val="left"/>
+      <w:pPr>
+        <w:ind w:left="2880" w:hanging="360"/>
+      </w:pPr>
+      <w:rPr>
+        <w:rFonts w:ascii="Symbol" w:hAnsi="Symbol" w:hint="default"/>
+      </w:rPr>
+    </w:lvl>
+    <w:lvl w:ilvl="4" w:tplc="04020003" w:tentative="1">
+      <w:start w:val="1"/>
+      <w:numFmt w:val="bullet"/>
+      <w:lvlText w:val="o"/>
+      <w:lvlJc w:val="left"/>
+      <w:pPr>
+        <w:ind w:left="3600" w:hanging="360"/>
+      </w:pPr>
+      <w:rPr>
+        <w:rFonts w:ascii="Courier New" w:hAnsi="Courier New" w:cs="Courier New" w:hint="default"/>
+      </w:rPr>
+    </w:lvl>
+    <w:lvl w:ilvl="5" w:tplc="04020005" w:tentative="1">
+      <w:start w:val="1"/>
+      <w:numFmt w:val="bullet"/>
+      <w:lvlText w:val=""/>
+      <w:lvlJc w:val="left"/>
+      <w:pPr>
+        <w:ind w:left="4320" w:hanging="360"/>
+      </w:pPr>
+      <w:rPr>
+        <w:rFonts w:ascii="Wingdings" w:hAnsi="Wingdings" w:hint="default"/>
+      </w:rPr>
+    </w:lvl>
+    <w:lvl w:ilvl="6" w:tplc="04020001" w:tentative="1">
+      <w:start w:val="1"/>
+      <w:numFmt w:val="bullet"/>
+      <w:lvlText w:val=""/>
+      <w:lvlJc w:val="left"/>
+      <w:pPr>
+        <w:ind w:left="5040" w:hanging="360"/>
+      </w:pPr>
+      <w:rPr>
+        <w:rFonts w:ascii="Symbol" w:hAnsi="Symbol" w:hint="default"/>
+      </w:rPr>
+    </w:lvl>
+    <w:lvl w:ilvl="7" w:tplc="04020003" w:tentative="1">
+      <w:start w:val="1"/>
+      <w:numFmt w:val="bullet"/>
+      <w:lvlText w:val="o"/>
+      <w:lvlJc w:val="left"/>
+      <w:pPr>
+        <w:ind w:left="5760" w:hanging="360"/>
+      </w:pPr>
+      <w:rPr>
+        <w:rFonts w:ascii="Courier New" w:hAnsi="Courier New" w:cs="Courier New" w:hint="default"/>
+      </w:rPr>
+    </w:lvl>
+    <w:lvl w:ilvl="8" w:tplc="04020005" w:tentative="1">
+      <w:start w:val="1"/>
+      <w:numFmt w:val="bullet"/>
+      <w:lvlText w:val=""/>
+      <w:lvlJc w:val="left"/>
+      <w:pPr>
+        <w:ind w:left="6480" w:hanging="360"/>
+      </w:pPr>
+      <w:rPr>
+        <w:rFonts w:ascii="Wingdings" w:hAnsi="Wingdings" w:hint="default"/>
+      </w:rPr>
+    </w:lvl>
+  </w:abstractNum>
   <w:num w:numId="1" w16cid:durableId="1948079787">
+    <w:abstractNumId w:val="2"/>
+  </w:num>
+  <w:num w:numId="2" w16cid:durableId="1698045612">
+    <w:abstractNumId w:val="1"/>
+  </w:num>
+  <w:num w:numId="3" w16cid:durableId="1209493418">
+    <w:abstractNumId w:val="3"/>
+  </w:num>
+  <w:num w:numId="4" w16cid:durableId="932085592">
     <w:abstractNumId w:val="0"/>
   </w:num>
 </w:numbering>
@@ -2213,7 +2907,7 @@
   <w:style w:type="paragraph" w:default="1" w:styleId="Normal">
     <w:name w:val="Normal"/>
     <w:qFormat/>
-    <w:rsid w:val="00CB503A"/>
+    <w:rsid w:val="0063266F"/>
     <w:pPr>
       <w:spacing w:before="80" w:after="120" w:line="360" w:lineRule="auto"/>
       <w:jc w:val="both"/>
@@ -2427,7 +3121,6 @@
   <w:style w:type="character" w:default="1" w:styleId="DefaultParagraphFont">
     <w:name w:val="Default Paragraph Font"/>
     <w:uiPriority w:val="1"/>
-    <w:semiHidden/>
     <w:unhideWhenUsed/>
   </w:style>
   <w:style w:type="table" w:default="1" w:styleId="TableNormal">
@@ -2816,6 +3509,22 @@
     <w:link w:val="Footer"/>
     <w:uiPriority w:val="99"/>
     <w:rsid w:val="00CB503A"/>
+    <w:rPr>
+      <w:rFonts w:ascii="Times New Roman" w:hAnsi="Times New Roman"/>
+      <w:kern w:val="0"/>
+      <w:sz w:val="24"/>
+      <w14:ligatures w14:val="none"/>
+    </w:rPr>
+  </w:style>
+  <w:style w:type="paragraph" w:styleId="NoSpacing">
+    <w:name w:val="No Spacing"/>
+    <w:uiPriority w:val="1"/>
+    <w:qFormat/>
+    <w:rsid w:val="00DF6A67"/>
+    <w:pPr>
+      <w:spacing w:after="0" w:line="240" w:lineRule="auto"/>
+      <w:jc w:val="both"/>
+    </w:pPr>
     <w:rPr>
       <w:rFonts w:ascii="Times New Roman" w:hAnsi="Times New Roman"/>
       <w:kern w:val="0"/>

</xml_diff>